<commit_message>
globe webgl demo hinzugefügt
</commit_message>
<xml_diff>
--- a/Lernkontrolle.docx
+++ b/Lernkontrolle.docx
@@ -5,6 +5,7 @@
     <w:p>
       <w:pPr>
         <w:rPr>
+          <w:rFonts w:hint="eastAsia"/>
           <w:b/>
           <w:bCs/>
           <w:sz w:val="28"/>
@@ -22,11 +23,21 @@
       </w:r>
     </w:p>
     <w:p>
+      <w:pPr>
+        <w:rPr>
+          <w:rFonts w:hint="eastAsia"/>
+        </w:rPr>
+      </w:pPr>
       <w:r>
         <w:t>Rotationen.</w:t>
       </w:r>
     </w:p>
     <w:p>
+      <w:pPr>
+        <w:rPr>
+          <w:rFonts w:hint="eastAsia"/>
+        </w:rPr>
+      </w:pPr>
       <w:r>
         <w:t>Umrechnen von (affinen) Koordinatensystemen.</w:t>
       </w:r>
@@ -35,18 +46,45 @@
       </w:r>
     </w:p>
     <w:p>
+      <w:pPr>
+        <w:rPr>
+          <w:rFonts w:hint="eastAsia"/>
+        </w:rPr>
+      </w:pPr>
       <w:r>
         <w:t>Homogene Koordinaten.</w:t>
       </w:r>
     </w:p>
     <w:p>
+      <w:pPr>
+        <w:rPr>
+          <w:rFonts w:hint="eastAsia"/>
+        </w:rPr>
+      </w:pPr>
       <w:r>
         <w:t>Zentralprojektion.</w:t>
       </w:r>
     </w:p>
-    <w:p/>
-    <w:p/>
-    <w:p>
+    <w:p>
+      <w:pPr>
+        <w:rPr>
+          <w:rFonts w:hint="eastAsia"/>
+        </w:rPr>
+      </w:pPr>
+    </w:p>
+    <w:p>
+      <w:pPr>
+        <w:rPr>
+          <w:rFonts w:hint="eastAsia"/>
+        </w:rPr>
+      </w:pPr>
+    </w:p>
+    <w:p>
+      <w:pPr>
+        <w:rPr>
+          <w:rFonts w:hint="eastAsia"/>
+        </w:rPr>
+      </w:pPr>
       <w:r>
         <w:t xml:space="preserve">Definition eines einfachen, </w:t>
       </w:r>
@@ -60,24 +98,41 @@
       </w:r>
     </w:p>
     <w:p>
+      <w:pPr>
+        <w:rPr>
+          <w:rFonts w:hint="eastAsia"/>
+        </w:rPr>
+      </w:pPr>
       <w:r>
         <w:t>Definition eines Netze.</w:t>
       </w:r>
     </w:p>
     <w:p>
-      <w:r>
-        <w:t xml:space="preserve">Algorithmus zur Feststellung der Orientierbarkeit eines </w:t>
-      </w:r>
-      <w:r>
-        <w:t>Netzes.</w:t>
-      </w:r>
-    </w:p>
-    <w:p>
+      <w:pPr>
+        <w:rPr>
+          <w:rFonts w:hint="eastAsia"/>
+        </w:rPr>
+      </w:pPr>
+      <w:r>
+        <w:t>Algorithmus zur Feststellung der Orientierbarkeit eines Netzes.</w:t>
+      </w:r>
+    </w:p>
+    <w:p>
+      <w:pPr>
+        <w:rPr>
+          <w:rFonts w:hint="eastAsia"/>
+        </w:rPr>
+      </w:pPr>
       <w:r>
         <w:t>Datenstrukturen.</w:t>
       </w:r>
     </w:p>
     <w:p>
+      <w:pPr>
+        <w:rPr>
+          <w:rFonts w:hint="eastAsia"/>
+        </w:rPr>
+      </w:pPr>
       <w:proofErr w:type="spellStart"/>
       <w:r>
         <w:t>Bezierkurven</w:t>
@@ -88,6 +143,11 @@
       </w:r>
     </w:p>
     <w:p>
+      <w:pPr>
+        <w:rPr>
+          <w:rFonts w:hint="eastAsia"/>
+        </w:rPr>
+      </w:pPr>
       <w:r>
         <w:t xml:space="preserve">Algorithmus von De </w:t>
       </w:r>
@@ -103,13 +163,29 @@
         <w:t xml:space="preserve"> ®</w:t>
       </w:r>
     </w:p>
-    <w:p/>
-    <w:p>
+    <w:p>
+      <w:pPr>
+        <w:rPr>
+          <w:rFonts w:hint="eastAsia"/>
+        </w:rPr>
+      </w:pPr>
+    </w:p>
+    <w:p>
+      <w:pPr>
+        <w:rPr>
+          <w:rFonts w:hint="eastAsia"/>
+        </w:rPr>
+      </w:pPr>
       <w:r>
         <w:t>Computergrafik-Pipeline.</w:t>
       </w:r>
     </w:p>
     <w:p>
+      <w:pPr>
+        <w:rPr>
+          <w:rFonts w:hint="eastAsia"/>
+        </w:rPr>
+      </w:pPr>
       <w:proofErr w:type="spellStart"/>
       <w:r>
         <w:t>Opengl</w:t>
@@ -147,6 +223,11 @@
       </w:r>
     </w:p>
     <w:p>
+      <w:pPr>
+        <w:rPr>
+          <w:rFonts w:hint="eastAsia"/>
+        </w:rPr>
+      </w:pPr>
       <w:r>
         <w:t xml:space="preserve">GLSL </w:t>
       </w:r>
@@ -160,6 +241,11 @@
       </w:r>
     </w:p>
     <w:p>
+      <w:pPr>
+        <w:rPr>
+          <w:rFonts w:hint="eastAsia"/>
+        </w:rPr>
+      </w:pPr>
       <w:r>
         <w:t xml:space="preserve">Lokale Beleuchtungsmodelle. Lambert, </w:t>
       </w:r>
@@ -169,54 +255,65 @@
       </w:r>
       <w:proofErr w:type="spellEnd"/>
       <w:r>
+        <w:t xml:space="preserve"> </w:t>
+      </w:r>
+      <w:r>
+        <w:t>®</w:t>
+      </w:r>
+      <w:r>
         <w:t xml:space="preserve">, </w:t>
       </w:r>
       <w:proofErr w:type="spellStart"/>
       <w:r>
-        <w:t>Phong</w:t>
-      </w:r>
-      <w:proofErr w:type="spellEnd"/>
-      <w:r>
-        <w:t xml:space="preserve"> </w:t>
-      </w:r>
-      <w:r>
-        <w:t xml:space="preserve">® </w:t>
-      </w:r>
-      <w:r>
-        <w:t>un</w:t>
-      </w:r>
-      <w:r>
-        <w:t xml:space="preserve">d </w:t>
-      </w:r>
-      <w:proofErr w:type="spellStart"/>
-      <w:r>
-        <w:t>Gouraud</w:t>
-      </w:r>
-      <w:proofErr w:type="spellEnd"/>
-      <w:r>
-        <w:t xml:space="preserve"> </w:t>
-      </w:r>
-      <w:proofErr w:type="spellStart"/>
-      <w:r>
-        <w:t>Shading</w:t>
-      </w:r>
-      <w:proofErr w:type="spellEnd"/>
-      <w:r>
-        <w:t>.</w:t>
-      </w:r>
-      <w:r>
-        <w:t xml:space="preserve"> Lineare Interpolation</w:t>
-      </w:r>
-      <w:r>
-        <w:t xml:space="preserve"> ®</w:t>
+        <w:t>Ph</w:t>
       </w:r>
       <w:bookmarkStart w:id="0" w:name="_GoBack"/>
       <w:bookmarkEnd w:id="0"/>
       <w:r>
+        <w:t>ong</w:t>
+      </w:r>
+      <w:proofErr w:type="spellEnd"/>
+      <w:r>
+        <w:t xml:space="preserve"> </w:t>
+      </w:r>
+      <w:r>
+        <w:t xml:space="preserve"> </w:t>
+      </w:r>
+      <w:r>
+        <w:t xml:space="preserve">und </w:t>
+      </w:r>
+      <w:proofErr w:type="spellStart"/>
+      <w:r>
+        <w:t>Gouraud</w:t>
+      </w:r>
+      <w:proofErr w:type="spellEnd"/>
+      <w:r>
+        <w:t xml:space="preserve"> </w:t>
+      </w:r>
+      <w:proofErr w:type="spellStart"/>
+      <w:r>
+        <w:t>Shading</w:t>
+      </w:r>
+      <w:proofErr w:type="spellEnd"/>
+      <w:r>
         <w:t>.</w:t>
       </w:r>
-    </w:p>
-    <w:p>
+      <w:r>
+        <w:t xml:space="preserve"> Lineare Interpolation</w:t>
+      </w:r>
+      <w:r>
+        <w:t xml:space="preserve"> ®</w:t>
+      </w:r>
+      <w:r>
+        <w:t>.</w:t>
+      </w:r>
+    </w:p>
+    <w:p>
+      <w:pPr>
+        <w:rPr>
+          <w:rFonts w:hint="eastAsia"/>
+        </w:rPr>
+      </w:pPr>
       <w:r>
         <w:t xml:space="preserve">Standard-Algorithmen. Clipping, </w:t>
       </w:r>
@@ -244,9 +341,23 @@
       <w:r>
         <w:t>.</w:t>
       </w:r>
-    </w:p>
-    <w:p/>
-    <w:p>
+      <w:r>
+        <w:t xml:space="preserve"> </w:t>
+      </w:r>
+    </w:p>
+    <w:p>
+      <w:pPr>
+        <w:rPr>
+          <w:rFonts w:hint="eastAsia"/>
+        </w:rPr>
+      </w:pPr>
+    </w:p>
+    <w:p>
+      <w:pPr>
+        <w:rPr>
+          <w:rFonts w:hint="eastAsia"/>
+        </w:rPr>
+      </w:pPr>
       <w:proofErr w:type="spellStart"/>
       <w:r>
         <w:t>Rendergleichung</w:t>
@@ -265,6 +376,11 @@
       </w:r>
     </w:p>
     <w:p>
+      <w:pPr>
+        <w:rPr>
+          <w:rFonts w:hint="eastAsia"/>
+        </w:rPr>
+      </w:pPr>
       <w:r>
         <w:t xml:space="preserve">Prinzipielles </w:t>
       </w:r>
@@ -285,13 +401,30 @@
         <w:t>.</w:t>
       </w:r>
     </w:p>
-    <w:p/>
-    <w:p>
+    <w:p>
+      <w:pPr>
+        <w:rPr>
+          <w:rFonts w:hint="eastAsia"/>
+        </w:rPr>
+      </w:pPr>
+    </w:p>
+    <w:p>
+      <w:pPr>
+        <w:rPr>
+          <w:rFonts w:hint="eastAsia"/>
+        </w:rPr>
+      </w:pPr>
       <w:r>
         <w:tab/>
       </w:r>
     </w:p>
-    <w:p/>
+    <w:p>
+      <w:pPr>
+        <w:rPr>
+          <w:rFonts w:hint="eastAsia"/>
+        </w:rPr>
+      </w:pPr>
+    </w:p>
     <w:sectPr>
       <w:pgSz w:w="11906" w:h="16838"/>
       <w:pgMar w:top="1134" w:right="1134" w:bottom="1134" w:left="1134" w:header="0" w:footer="0" w:gutter="0"/>

</xml_diff>